<commit_message>
Nathan Lui Reflection try again
</commit_message>
<xml_diff>
--- a/core/assets/Post Project Reflection Nathan Lui.docx
+++ b/core/assets/Post Project Reflection Nathan Lui.docx
@@ -198,7 +198,6 @@
       </w:r>
     </w:p>
     <w:p>
-      <w:proofErr w:type="gramStart"/>
       <w:r>
         <w:rPr>
           <w:b/>
@@ -207,18 +206,10 @@
         <w:t>Objectives</w:t>
       </w:r>
       <w:r>
-        <w:t>.</w:t>
-      </w:r>
-      <w:proofErr w:type="gramEnd"/>
-      <w:r>
-        <w:t xml:space="preserve"> </w:t>
-      </w:r>
-      <w:r>
-        <w:rPr>
-          <w:color w:val="0000FF"/>
-        </w:rPr>
-        <w:t>{Evaluate your performance. Describe how your performance aligns with each of the performance objectives. Give supporting details and examples to justify your grade.}</w:t>
-      </w:r>
+        <w:t xml:space="preserve">. </w:t>
+      </w:r>
+      <w:bookmarkStart w:id="0" w:name="_GoBack"/>
+      <w:bookmarkEnd w:id="0"/>
     </w:p>
     <w:p/>
     <w:p>
@@ -336,28 +327,28 @@
         <w:rPr>
           <w:color w:val="0000FF"/>
         </w:rPr>
-        <w:t xml:space="preserve">. I </w:t>
+        <w:t xml:space="preserve">. I was able to solve the lagging issue that </w:t>
+      </w:r>
+      <w:proofErr w:type="gramStart"/>
+      <w:r>
+        <w:rPr>
+          <w:color w:val="0000FF"/>
+        </w:rPr>
+        <w:t>occurred</w:t>
+      </w:r>
+      <w:proofErr w:type="gramEnd"/>
+      <w:r>
+        <w:rPr>
+          <w:color w:val="0000FF"/>
+        </w:rPr>
+        <w:t xml:space="preserve"> when the Map class had too many tiles by extracting the Pixels of all the images </w:t>
       </w:r>
       <w:r>
         <w:rPr>
           <w:color w:val="0000FF"/>
         </w:rPr>
         <w:lastRenderedPageBreak/>
-        <w:t xml:space="preserve">was able to solve the lagging issue that </w:t>
-      </w:r>
-      <w:proofErr w:type="gramStart"/>
-      <w:r>
-        <w:rPr>
-          <w:color w:val="0000FF"/>
-        </w:rPr>
-        <w:t>occurred</w:t>
-      </w:r>
-      <w:proofErr w:type="gramEnd"/>
-      <w:r>
-        <w:rPr>
-          <w:color w:val="0000FF"/>
-        </w:rPr>
-        <w:t xml:space="preserve"> when the Map class had too many tiles by extracting the Pixels of all the images into a </w:t>
+        <w:t xml:space="preserve">into a </w:t>
       </w:r>
       <w:proofErr w:type="spellStart"/>
       <w:r>
@@ -488,8 +479,6 @@
         </w:rPr>
         <w:t>Though I do feel I could have assisted my group mates more on the important status reports and specifications. Because I understand how important those aspects are to programming rather than just writing code, I feel a little remorse for not helping them on those as much as I should have.</w:t>
       </w:r>
-      <w:bookmarkStart w:id="0" w:name="_GoBack"/>
-      <w:bookmarkEnd w:id="0"/>
     </w:p>
     <w:p/>
     <w:sectPr>

</xml_diff>